<commit_message>
Opening positions for GrandChesSix.
I updated the html and java script to successfully populate the opening positions of GrandChesSix.
</commit_message>
<xml_diff>
--- a/Progress.docx
+++ b/Progress.docx
@@ -736,6 +736,108 @@
         </w:drawing>
       </w:r>
     </w:p>
+    <w:p>
+      <w:r>
+        <w:lastRenderedPageBreak/>
+        <w:t xml:space="preserve">I followed up the success with </w:t>
+      </w:r>
+      <w:proofErr w:type="spellStart"/>
+      <w:r>
+        <w:t>ChesSix</w:t>
+      </w:r>
+      <w:proofErr w:type="spellEnd"/>
+      <w:r>
+        <w:t xml:space="preserve"> by cloning it to </w:t>
+      </w:r>
+      <w:proofErr w:type="spellStart"/>
+      <w:r>
+        <w:t>GrandChesSix</w:t>
+      </w:r>
+      <w:proofErr w:type="spellEnd"/>
+      <w:r>
+        <w:t xml:space="preserve">, then updating the html and </w:t>
+      </w:r>
+      <w:proofErr w:type="spellStart"/>
+      <w:r>
+        <w:t>javascript</w:t>
+      </w:r>
+      <w:proofErr w:type="spellEnd"/>
+      <w:r>
+        <w:t xml:space="preserve"> </w:t>
+      </w:r>
+      <w:r>
+        <w:t>to get to the opening</w:t>
+      </w:r>
+      <w:r>
+        <w:t xml:space="preserve"> positions</w:t>
+      </w:r>
+      <w:r>
+        <w:t xml:space="preserve">.  The </w:t>
+      </w:r>
+      <w:r>
+        <w:t xml:space="preserve">is the </w:t>
+      </w:r>
+      <w:r>
+        <w:t xml:space="preserve">first </w:t>
+      </w:r>
+      <w:r>
+        <w:t>check-in</w:t>
+      </w:r>
+      <w:r>
+        <w:t xml:space="preserve"> of </w:t>
+      </w:r>
+      <w:proofErr w:type="spellStart"/>
+      <w:r>
+        <w:t>GrandChesSix</w:t>
+      </w:r>
+      <w:proofErr w:type="spellEnd"/>
+      <w:r>
+        <w:t>.</w:t>
+      </w:r>
+    </w:p>
+    <w:p>
+      <w:r>
+        <w:rPr>
+          <w:noProof/>
+        </w:rPr>
+        <w:drawing>
+          <wp:inline distT="0" distB="0" distL="0" distR="0" wp14:anchorId="4E97BE7C" wp14:editId="65A003B8">
+            <wp:extent cx="5943600" cy="4046855"/>
+            <wp:effectExtent l="0" t="0" r="0" b="0"/>
+            <wp:docPr id="11" name="Picture 11" descr="A picture containing shape&#10;&#10;Description automatically generated"/>
+            <wp:cNvGraphicFramePr>
+              <a:graphicFrameLocks xmlns:a="http://schemas.openxmlformats.org/drawingml/2006/main" noChangeAspect="1"/>
+            </wp:cNvGraphicFramePr>
+            <a:graphic xmlns:a="http://schemas.openxmlformats.org/drawingml/2006/main">
+              <a:graphicData uri="http://schemas.openxmlformats.org/drawingml/2006/picture">
+                <pic:pic xmlns:pic="http://schemas.openxmlformats.org/drawingml/2006/picture">
+                  <pic:nvPicPr>
+                    <pic:cNvPr id="11" name="Picture 11" descr="A picture containing shape&#10;&#10;Description automatically generated"/>
+                    <pic:cNvPicPr/>
+                  </pic:nvPicPr>
+                  <pic:blipFill>
+                    <a:blip r:embed="rId14"/>
+                    <a:stretch>
+                      <a:fillRect/>
+                    </a:stretch>
+                  </pic:blipFill>
+                  <pic:spPr>
+                    <a:xfrm>
+                      <a:off x="0" y="0"/>
+                      <a:ext cx="5943600" cy="4046855"/>
+                    </a:xfrm>
+                    <a:prstGeom prst="rect">
+                      <a:avLst/>
+                    </a:prstGeom>
+                  </pic:spPr>
+                </pic:pic>
+              </a:graphicData>
+            </a:graphic>
+          </wp:inline>
+        </w:drawing>
+      </w:r>
+    </w:p>
+    <w:p/>
     <w:sectPr>
       <w:pgSz w:w="12240" w:h="15840"/>
       <w:pgMar w:top="1440" w:right="1440" w:bottom="1440" w:left="1440" w:header="720" w:footer="720" w:gutter="0"/>

</xml_diff>